<commit_message>
migrated project repository location
</commit_message>
<xml_diff>
--- a/docs/final-report.docx
+++ b/docs/final-report.docx
@@ -2394,31 +2394,7 @@
                               <w:rPr>
                                 <w:color w:val="595959" w:themeColor="text1" w:themeTint="A6"/>
                               </w:rPr>
-                              <w:t xml:space="preserve">Fig </w:t>
-                            </w:r>
-                            <w:r>
-                              <w:rPr>
-                                <w:color w:val="595959" w:themeColor="text1" w:themeTint="A6"/>
-                              </w:rPr>
-                              <w:t>1</w:t>
-                            </w:r>
-                            <w:r>
-                              <w:rPr>
-                                <w:color w:val="595959" w:themeColor="text1" w:themeTint="A6"/>
-                              </w:rPr>
-                              <w:t xml:space="preserve"> </w:t>
-                            </w:r>
-                            <w:r>
-                              <w:rPr>
-                                <w:color w:val="595959" w:themeColor="text1" w:themeTint="A6"/>
-                              </w:rPr>
-                              <w:t xml:space="preserve">- Simplified </w:t>
-                            </w:r>
-                            <w:r>
-                              <w:rPr>
-                                <w:color w:val="595959" w:themeColor="text1" w:themeTint="A6"/>
-                              </w:rPr>
-                              <w:t>site map</w:t>
+                              <w:t>Fig 1 - Simplified site map</w:t>
                             </w:r>
                           </w:p>
                         </w:txbxContent>
@@ -2461,31 +2437,7 @@
                         <w:rPr>
                           <w:color w:val="595959" w:themeColor="text1" w:themeTint="A6"/>
                         </w:rPr>
-                        <w:t xml:space="preserve">Fig </w:t>
-                      </w:r>
-                      <w:r>
-                        <w:rPr>
-                          <w:color w:val="595959" w:themeColor="text1" w:themeTint="A6"/>
-                        </w:rPr>
-                        <w:t>1</w:t>
-                      </w:r>
-                      <w:r>
-                        <w:rPr>
-                          <w:color w:val="595959" w:themeColor="text1" w:themeTint="A6"/>
-                        </w:rPr>
-                        <w:t xml:space="preserve"> </w:t>
-                      </w:r>
-                      <w:r>
-                        <w:rPr>
-                          <w:color w:val="595959" w:themeColor="text1" w:themeTint="A6"/>
-                        </w:rPr>
-                        <w:t xml:space="preserve">- Simplified </w:t>
-                      </w:r>
-                      <w:r>
-                        <w:rPr>
-                          <w:color w:val="595959" w:themeColor="text1" w:themeTint="A6"/>
-                        </w:rPr>
-                        <w:t>site map</w:t>
+                        <w:t>Fig 1 - Simplified site map</w:t>
                       </w:r>
                     </w:p>
                   </w:txbxContent>
@@ -19759,31 +19711,7 @@
                               <w:rPr>
                                 <w:color w:val="595959" w:themeColor="text1" w:themeTint="A6"/>
                               </w:rPr>
-                              <w:t xml:space="preserve">Fig </w:t>
-                            </w:r>
-                            <w:r>
-                              <w:rPr>
-                                <w:color w:val="595959" w:themeColor="text1" w:themeTint="A6"/>
-                              </w:rPr>
-                              <w:t>9</w:t>
-                            </w:r>
-                            <w:r>
-                              <w:rPr>
-                                <w:color w:val="595959" w:themeColor="text1" w:themeTint="A6"/>
-                              </w:rPr>
-                              <w:t xml:space="preserve"> </w:t>
-                            </w:r>
-                            <w:r>
-                              <w:rPr>
-                                <w:color w:val="595959" w:themeColor="text1" w:themeTint="A6"/>
-                              </w:rPr>
-                              <w:t>-</w:t>
-                            </w:r>
-                            <w:r>
-                              <w:rPr>
-                                <w:color w:val="595959" w:themeColor="text1" w:themeTint="A6"/>
-                              </w:rPr>
-                              <w:t xml:space="preserve"> Suppliers BPMN diagram</w:t>
+                              <w:t>Fig 9 - Suppliers BPMN diagram</w:t>
                             </w:r>
                           </w:p>
                         </w:txbxContent>
@@ -19816,31 +19744,7 @@
                         <w:rPr>
                           <w:color w:val="595959" w:themeColor="text1" w:themeTint="A6"/>
                         </w:rPr>
-                        <w:t xml:space="preserve">Fig </w:t>
-                      </w:r>
-                      <w:r>
-                        <w:rPr>
-                          <w:color w:val="595959" w:themeColor="text1" w:themeTint="A6"/>
-                        </w:rPr>
-                        <w:t>9</w:t>
-                      </w:r>
-                      <w:r>
-                        <w:rPr>
-                          <w:color w:val="595959" w:themeColor="text1" w:themeTint="A6"/>
-                        </w:rPr>
-                        <w:t xml:space="preserve"> </w:t>
-                      </w:r>
-                      <w:r>
-                        <w:rPr>
-                          <w:color w:val="595959" w:themeColor="text1" w:themeTint="A6"/>
-                        </w:rPr>
-                        <w:t>-</w:t>
-                      </w:r>
-                      <w:r>
-                        <w:rPr>
-                          <w:color w:val="595959" w:themeColor="text1" w:themeTint="A6"/>
-                        </w:rPr>
-                        <w:t xml:space="preserve"> Suppliers BPMN diagram</w:t>
+                        <w:t>Fig 9 - Suppliers BPMN diagram</w:t>
                       </w:r>
                     </w:p>
                   </w:txbxContent>
@@ -20567,39 +20471,7 @@
                                 <w:sz w:val="24"/>
                                 <w:szCs w:val="24"/>
                               </w:rPr>
-                              <w:t xml:space="preserve">Fig </w:t>
-                            </w:r>
-                            <w:r>
-                              <w:rPr>
-                                <w:color w:val="808080" w:themeColor="background1" w:themeShade="80"/>
-                                <w:sz w:val="24"/>
-                                <w:szCs w:val="24"/>
-                              </w:rPr>
-                              <w:t>11</w:t>
-                            </w:r>
-                            <w:r>
-                              <w:rPr>
-                                <w:color w:val="808080" w:themeColor="background1" w:themeShade="80"/>
-                                <w:sz w:val="24"/>
-                                <w:szCs w:val="24"/>
-                              </w:rPr>
-                              <w:t xml:space="preserve"> – Gant</w:t>
-                            </w:r>
-                            <w:r>
-                              <w:rPr>
-                                <w:color w:val="808080" w:themeColor="background1" w:themeShade="80"/>
-                                <w:sz w:val="24"/>
-                                <w:szCs w:val="24"/>
-                              </w:rPr>
-                              <w:t>t</w:t>
-                            </w:r>
-                            <w:r>
-                              <w:rPr>
-                                <w:color w:val="808080" w:themeColor="background1" w:themeShade="80"/>
-                                <w:sz w:val="24"/>
-                                <w:szCs w:val="24"/>
-                              </w:rPr>
-                              <w:t xml:space="preserve"> chart</w:t>
+                              <w:t>Fig 11 – Gantt chart</w:t>
                             </w:r>
                           </w:p>
                         </w:txbxContent>
@@ -20639,39 +20511,7 @@
                           <w:sz w:val="24"/>
                           <w:szCs w:val="24"/>
                         </w:rPr>
-                        <w:t xml:space="preserve">Fig </w:t>
-                      </w:r>
-                      <w:r>
-                        <w:rPr>
-                          <w:color w:val="808080" w:themeColor="background1" w:themeShade="80"/>
-                          <w:sz w:val="24"/>
-                          <w:szCs w:val="24"/>
-                        </w:rPr>
-                        <w:t>11</w:t>
-                      </w:r>
-                      <w:r>
-                        <w:rPr>
-                          <w:color w:val="808080" w:themeColor="background1" w:themeShade="80"/>
-                          <w:sz w:val="24"/>
-                          <w:szCs w:val="24"/>
-                        </w:rPr>
-                        <w:t xml:space="preserve"> – Gant</w:t>
-                      </w:r>
-                      <w:r>
-                        <w:rPr>
-                          <w:color w:val="808080" w:themeColor="background1" w:themeShade="80"/>
-                          <w:sz w:val="24"/>
-                          <w:szCs w:val="24"/>
-                        </w:rPr>
-                        <w:t>t</w:t>
-                      </w:r>
-                      <w:r>
-                        <w:rPr>
-                          <w:color w:val="808080" w:themeColor="background1" w:themeShade="80"/>
-                          <w:sz w:val="24"/>
-                          <w:szCs w:val="24"/>
-                        </w:rPr>
-                        <w:t xml:space="preserve"> chart</w:t>
+                        <w:t>Fig 11 – Gantt chart</w:t>
                       </w:r>
                     </w:p>
                   </w:txbxContent>
@@ -21830,15 +21670,7 @@
                                 <w:sz w:val="24"/>
                                 <w:szCs w:val="24"/>
                               </w:rPr>
-                              <w:t xml:space="preserve"> </w:t>
-                            </w:r>
-                            <w:r>
-                              <w:rPr>
-                                <w:color w:val="808080" w:themeColor="background1" w:themeShade="80"/>
-                                <w:sz w:val="24"/>
-                                <w:szCs w:val="24"/>
-                              </w:rPr>
-                              <w:t>- Site paths</w:t>
+                              <w:t xml:space="preserve"> - Site paths</w:t>
                             </w:r>
                           </w:p>
                         </w:txbxContent>
@@ -21897,15 +21729,7 @@
                           <w:sz w:val="24"/>
                           <w:szCs w:val="24"/>
                         </w:rPr>
-                        <w:t xml:space="preserve"> </w:t>
-                      </w:r>
-                      <w:r>
-                        <w:rPr>
-                          <w:color w:val="808080" w:themeColor="background1" w:themeShade="80"/>
-                          <w:sz w:val="24"/>
-                          <w:szCs w:val="24"/>
-                        </w:rPr>
-                        <w:t>- Site paths</w:t>
+                        <w:t xml:space="preserve"> - Site paths</w:t>
                       </w:r>
                     </w:p>
                   </w:txbxContent>
@@ -23339,7 +23163,6 @@
                             <w:dataBinding w:prefixMappings="xmlns:ns0='http://schemas.openxmlformats.org/package/2006/metadata/core-properties' xmlns:ns1='http://purl.org/dc/elements/1.1/'" w:xpath="/ns0:coreProperties[1]/ns1:title[1]" w:storeItemID="{6C3C8BC8-F283-45AE-878A-BAB7291924A1}"/>
                             <w:text/>
                           </w:sdtPr>
-                          <w:sdtEndPr/>
                           <w:sdtContent>
                             <w:p>
                               <w:pPr>
@@ -23384,7 +23207,7 @@
               <v:stroke joinstyle="miter"/>
               <v:path gradientshapeok="t" o:connecttype="rect"/>
             </v:shapetype>
-            <v:shape id="Text Box 218" o:spid="_x0000_s1043" type="#_x0000_t202" style="position:absolute;margin-left:3.6pt;margin-top:19pt;width:522.95pt;height:26pt;z-index:251660288;visibility:visible;mso-wrap-style:square;mso-width-percent:1000;mso-height-percent:0;mso-wrap-distance-left:9pt;mso-wrap-distance-top:0;mso-wrap-distance-right:9pt;mso-wrap-distance-bottom:0;mso-position-horizontal:absolute;mso-position-horizontal-relative:margin;mso-position-vertical:absolute;mso-position-vertical-relative:top-margin-area;mso-width-percent:1000;mso-height-percent:0;mso-width-relative:margin;mso-height-relative:page;v-text-anchor:middle" o:gfxdata="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" o:allowincell="f" fillcolor="white [3201]" strokecolor="white [3212]" strokeweight="1pt">
+            <v:shape id="Text Box 218" o:spid="_x0000_s1045" type="#_x0000_t202" style="position:absolute;margin-left:3.6pt;margin-top:19pt;width:522.95pt;height:26pt;z-index:251660288;visibility:visible;mso-wrap-style:square;mso-width-percent:1000;mso-height-percent:0;mso-wrap-distance-left:9pt;mso-wrap-distance-top:0;mso-wrap-distance-right:9pt;mso-wrap-distance-bottom:0;mso-position-horizontal:absolute;mso-position-horizontal-relative:margin;mso-position-vertical:absolute;mso-position-vertical-relative:top-margin-area;mso-width-percent:1000;mso-height-percent:0;mso-width-relative:margin;mso-height-relative:page;v-text-anchor:middle" o:gfxdata="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" o:allowincell="f" fillcolor="white [3201]" strokecolor="white [3212]" strokeweight="1pt">
               <v:textbox style="mso-fit-shape-to-text:t" inset=",0,,0">
                 <w:txbxContent>
                   <w:sdt>
@@ -23533,7 +23356,7 @@
         </mc:Choice>
         <mc:Fallback>
           <w:pict>
-            <v:shape w14:anchorId="335B3E5C" id="Text Box 219" o:spid="_x0000_s1044" type="#_x0000_t202" style="position:absolute;margin-left:6.7pt;margin-top:19.8pt;width:57.9pt;height:17.4pt;z-index:251659264;visibility:visible;mso-wrap-style:square;mso-width-percent:1000;mso-height-percent:0;mso-wrap-distance-left:9pt;mso-wrap-distance-top:0;mso-wrap-distance-right:9pt;mso-wrap-distance-bottom:0;mso-position-horizontal:right;mso-position-horizontal-relative:left-margin-area;mso-position-vertical:absolute;mso-position-vertical-relative:top-margin-area;mso-width-percent:1000;mso-height-percent:0;mso-width-relative:left-margin-area;mso-height-relative:page;v-text-anchor:middle" o:gfxdata="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" o:allowincell="f" fillcolor="#900" stroked="f">
+            <v:shape w14:anchorId="335B3E5C" id="Text Box 219" o:spid="_x0000_s1046" type="#_x0000_t202" style="position:absolute;margin-left:6.7pt;margin-top:19.8pt;width:57.9pt;height:17.4pt;z-index:251659264;visibility:visible;mso-wrap-style:square;mso-width-percent:1000;mso-height-percent:0;mso-wrap-distance-left:9pt;mso-wrap-distance-top:0;mso-wrap-distance-right:9pt;mso-wrap-distance-bottom:0;mso-position-horizontal:right;mso-position-horizontal-relative:left-margin-area;mso-position-vertical:absolute;mso-position-vertical-relative:top-margin-area;mso-width-percent:1000;mso-height-percent:0;mso-width-relative:left-margin-area;mso-height-relative:page;v-text-anchor:middle" o:gfxdata="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" o:allowincell="f" fillcolor="#900" stroked="f">
               <v:textbox inset=",0,,0">
                 <w:txbxContent>
                   <w:p>

</xml_diff>